<commit_message>
update ts and practice
</commit_message>
<xml_diff>
--- a/t1/t1_topic_answer.docx
+++ b/t1/t1_topic_answer.docx
@@ -13500,7 +13500,7 @@
     <w:p>
       <w:pPr>
         <w:rPr>
-          <w:rFonts w:cstheme="minorHAnsi"/>
+          <w:rFonts w:cstheme="minorHAnsi" w:hint="eastAsia"/>
         </w:rPr>
       </w:pPr>
     </w:p>
@@ -13524,6 +13524,87 @@
       </w:r>
       <w:r>
         <w:rPr>
+          <w:rFonts w:cstheme="minorHAnsi" w:hint="eastAsia"/>
+          <w:b/>
+          <w:color w:val="FF0000"/>
+          <w:shd w:val="pct15" w:color="auto" w:fill="FFFFFF"/>
+        </w:rPr>
+        <w:t>7</w:t>
+      </w:r>
+      <w:r>
+        <w:rPr>
+          <w:rFonts w:cstheme="minorHAnsi"/>
+          <w:b/>
+          <w:color w:val="FF0000"/>
+          <w:shd w:val="pct15" w:color="auto" w:fill="FFFFFF"/>
+        </w:rPr>
+        <w:t>-r19]</w:t>
+      </w:r>
+      <w:r>
+        <w:rPr>
+          <w:rFonts w:cstheme="minorHAnsi"/>
+          <w:b/>
+          <w:color w:val="FF0000"/>
+          <w:shd w:val="pct15" w:color="auto" w:fill="FFFFFF"/>
+        </w:rPr>
+        <w:t>在</w:t>
+      </w:r>
+      <w:r>
+        <w:rPr>
+          <w:rFonts w:cstheme="minorHAnsi"/>
+          <w:b/>
+          <w:color w:val="FF0000"/>
+          <w:shd w:val="pct15" w:color="auto" w:fill="FFFFFF"/>
+        </w:rPr>
+        <w:t>eigrp</w:t>
+      </w:r>
+      <w:r>
+        <w:rPr>
+          <w:rFonts w:cstheme="minorHAnsi"/>
+          <w:b/>
+          <w:color w:val="FF0000"/>
+          <w:shd w:val="pct15" w:color="auto" w:fill="FFFFFF"/>
+        </w:rPr>
+        <w:t>下</w:t>
+      </w:r>
+      <w:r>
+        <w:rPr>
+          <w:rFonts w:cstheme="minorHAnsi"/>
+          <w:b/>
+          <w:color w:val="FF0000"/>
+          <w:shd w:val="pct15" w:color="auto" w:fill="FFFFFF"/>
+        </w:rPr>
+        <w:t>宣告</w:t>
+      </w:r>
+      <w:r>
+        <w:rPr>
+          <w:rFonts w:cstheme="minorHAnsi"/>
+          <w:b/>
+          <w:color w:val="FF0000"/>
+          <w:shd w:val="pct15" w:color="auto" w:fill="FFFFFF"/>
+        </w:rPr>
+        <w:t>tunnel</w:t>
+      </w:r>
+      <w:r>
+        <w:rPr>
+          <w:rFonts w:cstheme="minorHAnsi"/>
+          <w:b/>
+          <w:color w:val="FF0000"/>
+          <w:shd w:val="pct15" w:color="auto" w:fill="FFFFFF"/>
+        </w:rPr>
+        <w:t>口，以</w:t>
+      </w:r>
+      <w:r>
+        <w:rPr>
+          <w:rFonts w:cstheme="minorHAnsi"/>
+          <w:b/>
+          <w:color w:val="FF0000"/>
+          <w:shd w:val="pct15" w:color="auto" w:fill="FFFFFF"/>
+        </w:rPr>
+        <w:t>r1</w:t>
+      </w:r>
+      <w:r>
+        <w:rPr>
           <w:rFonts w:cstheme="minorHAnsi"/>
           <w:b/>
           <w:color w:val="FF0000"/>
@@ -13538,43 +13619,52 @@
           <w:color w:val="FF0000"/>
           <w:shd w:val="pct15" w:color="auto" w:fill="FFFFFF"/>
         </w:rPr>
-        <w:t>-r19]</w:t>
-      </w:r>
-      <w:r>
-        <w:rPr>
-          <w:rFonts w:cstheme="minorHAnsi"/>
-          <w:b/>
-          <w:color w:val="FF0000"/>
-          <w:shd w:val="pct15" w:color="auto" w:fill="FFFFFF"/>
-        </w:rPr>
-        <w:t>在</w:t>
-      </w:r>
-      <w:r>
-        <w:rPr>
-          <w:rFonts w:cstheme="minorHAnsi"/>
-          <w:b/>
-          <w:color w:val="FF0000"/>
-          <w:shd w:val="pct15" w:color="auto" w:fill="FFFFFF"/>
-        </w:rPr>
-        <w:t>eigrp</w:t>
-      </w:r>
-      <w:r>
-        <w:rPr>
-          <w:rFonts w:cstheme="minorHAnsi"/>
-          <w:b/>
-          <w:color w:val="FF0000"/>
-          <w:shd w:val="pct15" w:color="auto" w:fill="FFFFFF"/>
-        </w:rPr>
-        <w:t>下</w:t>
-      </w:r>
-      <w:r>
-        <w:rPr>
-          <w:rFonts w:cstheme="minorHAnsi"/>
-          <w:b/>
-          <w:color w:val="FF0000"/>
-          <w:shd w:val="pct15" w:color="auto" w:fill="FFFFFF"/>
-        </w:rPr>
-        <w:t>宣告</w:t>
+        <w:t>为例</w:t>
+      </w:r>
+      <w:r>
+        <w:rPr>
+          <w:rFonts w:cstheme="minorHAnsi"/>
+          <w:b/>
+          <w:color w:val="FF0000"/>
+          <w:shd w:val="pct15" w:color="auto" w:fill="FFFFFF"/>
+        </w:rPr>
+        <w:t>，</w:t>
+      </w:r>
+      <w:r>
+        <w:rPr>
+          <w:rFonts w:cstheme="minorHAnsi"/>
+          <w:b/>
+          <w:color w:val="FF0000"/>
+          <w:shd w:val="pct15" w:color="auto" w:fill="FFFFFF"/>
+        </w:rPr>
+        <w:t xml:space="preserve"> </w:t>
+      </w:r>
+      <w:r>
+        <w:rPr>
+          <w:rFonts w:cstheme="minorHAnsi"/>
+          <w:b/>
+          <w:color w:val="FF0000"/>
+          <w:shd w:val="pct15" w:color="auto" w:fill="FFFFFF"/>
+        </w:rPr>
+        <w:t>r17</w:t>
+      </w:r>
+      <w:r>
+        <w:rPr>
+          <w:rFonts w:cstheme="minorHAnsi" w:hint="eastAsia"/>
+          <w:b/>
+          <w:color w:val="FF0000"/>
+          <w:shd w:val="pct15" w:color="auto" w:fill="FFFFFF"/>
+        </w:rPr>
+        <w:t>也</w:t>
+      </w:r>
+      <w:r>
+        <w:rPr>
+          <w:rFonts w:cstheme="minorHAnsi"/>
+          <w:b/>
+          <w:color w:val="FF0000"/>
+          <w:shd w:val="pct15" w:color="auto" w:fill="FFFFFF"/>
+        </w:rPr>
+        <w:t>需要宣告</w:t>
       </w:r>
       <w:r>
         <w:rPr>
@@ -13592,61 +13682,82 @@
           <w:color w:val="FF0000"/>
           <w:shd w:val="pct15" w:color="auto" w:fill="FFFFFF"/>
         </w:rPr>
-        <w:t>口，以</w:t>
-      </w:r>
-      <w:r>
-        <w:rPr>
-          <w:rFonts w:cstheme="minorHAnsi"/>
-          <w:b/>
-          <w:color w:val="FF0000"/>
-          <w:shd w:val="pct15" w:color="auto" w:fill="FFFFFF"/>
-        </w:rPr>
-        <w:t>r1</w:t>
-      </w:r>
-      <w:r>
-        <w:rPr>
-          <w:rFonts w:cstheme="minorHAnsi"/>
-          <w:b/>
-          <w:color w:val="FF0000"/>
-          <w:shd w:val="pct15" w:color="auto" w:fill="FFFFFF"/>
-        </w:rPr>
-        <w:t>8</w:t>
-      </w:r>
-      <w:r>
-        <w:rPr>
-          <w:rFonts w:cstheme="minorHAnsi"/>
-          <w:b/>
-          <w:color w:val="FF0000"/>
-          <w:shd w:val="pct15" w:color="auto" w:fill="FFFFFF"/>
-        </w:rPr>
-        <w:t>为例</w:t>
-      </w:r>
-      <w:r>
-        <w:rPr>
-          <w:rFonts w:cstheme="minorHAnsi"/>
-          <w:b/>
-          <w:color w:val="FF0000"/>
-          <w:shd w:val="pct15" w:color="auto" w:fill="FFFFFF"/>
-        </w:rPr>
-        <w:t>，</w:t>
-      </w:r>
-      <w:r>
-        <w:rPr>
-          <w:rFonts w:cstheme="minorHAnsi"/>
-          <w:b/>
-          <w:color w:val="FF0000"/>
-          <w:shd w:val="pct15" w:color="auto" w:fill="FFFFFF"/>
-        </w:rPr>
-        <w:t xml:space="preserve"> </w:t>
-      </w:r>
-      <w:r>
-        <w:rPr>
-          <w:rFonts w:cstheme="minorHAnsi"/>
-          <w:b/>
-          <w:color w:val="FF0000"/>
-          <w:shd w:val="pct15" w:color="auto" w:fill="FFFFFF"/>
-        </w:rPr>
-        <w:t>r17</w:t>
+        <w:t>口</w:t>
+      </w:r>
+    </w:p>
+    <w:p>
+      <w:pPr>
+        <w:rPr>
+          <w:rFonts w:cstheme="minorHAnsi"/>
+          <w:b/>
+          <w:color w:val="FF0000"/>
+          <w:shd w:val="pct15" w:color="auto" w:fill="FFFFFF"/>
+        </w:rPr>
+      </w:pPr>
+      <w:r>
+        <w:rPr>
+          <w:rFonts w:cstheme="minorHAnsi"/>
+          <w:b/>
+          <w:color w:val="FF0000"/>
+          <w:shd w:val="pct15" w:color="auto" w:fill="FFFFFF"/>
+        </w:rPr>
+        <w:t xml:space="preserve">router </w:t>
+      </w:r>
+      <w:r>
+        <w:rPr>
+          <w:rFonts w:cstheme="minorHAnsi"/>
+          <w:b/>
+          <w:color w:val="FF0000"/>
+          <w:shd w:val="pct15" w:color="auto" w:fill="FFFFFF"/>
+        </w:rPr>
+        <w:t xml:space="preserve">eigrp </w:t>
+      </w:r>
+      <w:r>
+        <w:rPr>
+          <w:rFonts w:cstheme="minorHAnsi"/>
+          <w:b/>
+          <w:color w:val="FF0000"/>
+          <w:shd w:val="pct15" w:color="auto" w:fill="FFFFFF"/>
+        </w:rPr>
+        <w:t>45678</w:t>
+      </w:r>
+    </w:p>
+    <w:p>
+      <w:pPr>
+        <w:rPr>
+          <w:rFonts w:cstheme="minorHAnsi"/>
+          <w:b/>
+          <w:color w:val="FF0000"/>
+          <w:shd w:val="pct15" w:color="auto" w:fill="FFFFFF"/>
+        </w:rPr>
+      </w:pPr>
+      <w:r>
+        <w:rPr>
+          <w:rFonts w:cstheme="minorHAnsi"/>
+          <w:b/>
+          <w:color w:val="FF0000"/>
+          <w:shd w:val="pct15" w:color="auto" w:fill="FFFFFF"/>
+        </w:rPr>
+        <w:t>address-family ipv4</w:t>
+      </w:r>
+    </w:p>
+    <w:p>
+      <w:pPr>
+        <w:rPr>
+          <w:rFonts w:cstheme="minorHAnsi"/>
+          <w:b/>
+          <w:color w:val="FF0000"/>
+          <w:shd w:val="pct15" w:color="auto" w:fill="FFFFFF"/>
+        </w:rPr>
+      </w:pPr>
+      <w:r>
+        <w:rPr>
+          <w:rFonts w:cstheme="minorHAnsi"/>
+          <w:b/>
+          <w:color w:val="FF0000"/>
+          <w:shd w:val="pct15" w:color="auto" w:fill="FFFFFF"/>
+        </w:rPr>
+        <w:t xml:space="preserve">network </w:t>
       </w:r>
       <w:r>
         <w:rPr>
@@ -13655,111 +13766,16 @@
           <w:color w:val="FF0000"/>
           <w:shd w:val="pct15" w:color="auto" w:fill="FFFFFF"/>
         </w:rPr>
-        <w:t>也</w:t>
-      </w:r>
-      <w:bookmarkStart w:id="0" w:name="_GoBack"/>
-      <w:bookmarkEnd w:id="0"/>
-      <w:r>
-        <w:rPr>
-          <w:rFonts w:cstheme="minorHAnsi"/>
-          <w:b/>
-          <w:color w:val="FF0000"/>
-          <w:shd w:val="pct15" w:color="auto" w:fill="FFFFFF"/>
-        </w:rPr>
-        <w:t>需要宣告</w:t>
-      </w:r>
-      <w:r>
-        <w:rPr>
-          <w:rFonts w:cstheme="minorHAnsi"/>
-          <w:b/>
-          <w:color w:val="FF0000"/>
-          <w:shd w:val="pct15" w:color="auto" w:fill="FFFFFF"/>
-        </w:rPr>
-        <w:t>tunnel</w:t>
-      </w:r>
-      <w:r>
-        <w:rPr>
-          <w:rFonts w:cstheme="minorHAnsi"/>
-          <w:b/>
-          <w:color w:val="FF0000"/>
-          <w:shd w:val="pct15" w:color="auto" w:fill="FFFFFF"/>
-        </w:rPr>
-        <w:t>口</w:t>
-      </w:r>
-    </w:p>
-    <w:p>
-      <w:pPr>
-        <w:rPr>
-          <w:rFonts w:cstheme="minorHAnsi"/>
-          <w:b/>
-          <w:color w:val="FF0000"/>
-          <w:shd w:val="pct15" w:color="auto" w:fill="FFFFFF"/>
-        </w:rPr>
-      </w:pPr>
-      <w:r>
-        <w:rPr>
-          <w:rFonts w:cstheme="minorHAnsi"/>
-          <w:b/>
-          <w:color w:val="FF0000"/>
-          <w:shd w:val="pct15" w:color="auto" w:fill="FFFFFF"/>
-        </w:rPr>
-        <w:t xml:space="preserve">router </w:t>
-      </w:r>
-      <w:r>
-        <w:rPr>
-          <w:rFonts w:cstheme="minorHAnsi"/>
-          <w:b/>
-          <w:color w:val="FF0000"/>
-          <w:shd w:val="pct15" w:color="auto" w:fill="FFFFFF"/>
-        </w:rPr>
-        <w:t>eigrp c45678</w:t>
-      </w:r>
-    </w:p>
-    <w:p>
-      <w:pPr>
-        <w:rPr>
-          <w:rFonts w:cstheme="minorHAnsi"/>
-          <w:b/>
-          <w:color w:val="FF0000"/>
-          <w:shd w:val="pct15" w:color="auto" w:fill="FFFFFF"/>
-        </w:rPr>
-      </w:pPr>
-      <w:r>
-        <w:rPr>
-          <w:rFonts w:cstheme="minorHAnsi"/>
-          <w:b/>
-          <w:color w:val="FF0000"/>
-          <w:shd w:val="pct15" w:color="auto" w:fill="FFFFFF"/>
-        </w:rPr>
-        <w:t>address-family ipv4</w:t>
-      </w:r>
-    </w:p>
-    <w:p>
-      <w:pPr>
-        <w:rPr>
-          <w:rFonts w:cstheme="minorHAnsi"/>
-          <w:b/>
-          <w:color w:val="FF0000"/>
-          <w:shd w:val="pct15" w:color="auto" w:fill="FFFFFF"/>
-        </w:rPr>
-      </w:pPr>
-      <w:r>
-        <w:rPr>
-          <w:rFonts w:cstheme="minorHAnsi"/>
-          <w:b/>
-          <w:color w:val="FF0000"/>
-          <w:shd w:val="pct15" w:color="auto" w:fill="FFFFFF"/>
-        </w:rPr>
-        <w:t>network 203.45.18</w:t>
-      </w:r>
-      <w:r>
-        <w:rPr>
-          <w:rFonts w:cstheme="minorHAnsi"/>
-          <w:b/>
-          <w:color w:val="FF0000"/>
-          <w:shd w:val="pct15" w:color="auto" w:fill="FFFFFF"/>
-        </w:rPr>
-        <w:t>.2 255.255.255.0</w:t>
+        <w:t>1</w:t>
+      </w:r>
+      <w:r>
+        <w:rPr>
+          <w:rFonts w:cstheme="minorHAnsi" w:hint="eastAsia"/>
+          <w:b/>
+          <w:color w:val="FF0000"/>
+          <w:shd w:val="pct15" w:color="auto" w:fill="FFFFFF"/>
+        </w:rPr>
+        <w:t>0.18.19.18 0.0.0.0</w:t>
       </w:r>
     </w:p>
     <w:p>
@@ -14380,6 +14396,18 @@
         </w:rPr>
         <w:t>crypto ipsec transform-set CCIEXFORM</w:t>
       </w:r>
+      <w:r>
+        <w:rPr>
+          <w:rFonts w:cstheme="minorHAnsi" w:hint="eastAsia"/>
+          <w:b/>
+          <w:color w:val="FF0000"/>
+          <w:u w:val="single"/>
+          <w:shd w:val="pct15" w:color="auto" w:fill="FFFFFF"/>
+        </w:rPr>
+        <w:t xml:space="preserve"> esp-aes</w:t>
+      </w:r>
+      <w:bookmarkStart w:id="0" w:name="_GoBack"/>
+      <w:bookmarkEnd w:id="0"/>
     </w:p>
     <w:p>
       <w:pPr>
@@ -20766,7 +20794,7 @@
 </file>
 
 <file path=customXml/itemProps1.xml><?xml version="1.0" encoding="utf-8"?>
-<ds:datastoreItem xmlns:ds="http://schemas.openxmlformats.org/officeDocument/2006/customXml" ds:itemID="{6D8A5AC2-80F1-4B8B-80E5-50B21C7120E1}">
+<ds:datastoreItem xmlns:ds="http://schemas.openxmlformats.org/officeDocument/2006/customXml" ds:itemID="{76B3FE02-794D-479A-8422-F5A2046D8DB9}">
   <ds:schemaRefs>
     <ds:schemaRef ds:uri="http://schemas.openxmlformats.org/officeDocument/2006/bibliography"/>
   </ds:schemaRefs>

</xml_diff>